<commit_message>
added send resume to email functionality
</commit_message>
<xml_diff>
--- a/resumeKRIS.docx
+++ b/resumeKRIS.docx
@@ -4,22 +4,22 @@
   <w:body>
     <w:p>
       <w:r>
-        <w:t>user1 user1</w:t>
+        <w:t>Kristofer Falk</w:t>
       </w:r>
     </w:p>
     <w:p>
       <w:r>
-        <w:t>Email: f@f.f</w:t>
+        <w:t>Email: crazyuoH420@aol.com</w:t>
       </w:r>
     </w:p>
     <w:p>
       <w:r>
-        <w:t>5889 5889 Wayne Center Dr.,</w:t>
+        <w:t>231  E. Parkway Ave.,</w:t>
       </w:r>
     </w:p>
     <w:p>
       <w:r>
-        <w:t>Allenton, WI 53002</w:t>
+        <w:t>Oshkosh, WI 54901</w:t>
       </w:r>
     </w:p>
     <w:p>

</xml_diff>